<commit_message>
Finalización de la práctica 1
</commit_message>
<xml_diff>
--- a/Practica1/Practica 1.docx
+++ b/Practica1/Practica 1.docx
@@ -924,21 +924,22 @@
                               </w:rPr>
                               <w:tab/>
                             </w:r>
-                            <w:r>
-                              <w:rPr>
-                                <w:lang w:val="es-ES"/>
-                              </w:rPr>
-                              <w:t>karloos@correo.ugr.es</w:t>
-                            </w:r>
-                            <w:bookmarkStart w:id="0" w:name="_GoBack"/>
-                            <w:bookmarkEnd w:id="0"/>
+                            <w:hyperlink r:id="rId10" w:history="1">
+                              <w:r>
+                                <w:rPr>
+                                  <w:rStyle w:val="Hipervnculo"/>
+                                  <w:lang w:val="es-ES"/>
+                                </w:rPr>
+                                <w:t>mkarloos@correo.ugr.es</w:t>
+                              </w:r>
+                            </w:hyperlink>
                           </w:p>
                           <w:p>
                             <w:pPr>
                               <w:spacing w:after="160" w:line="23" w:lineRule="atLeast"/>
                               <w:ind w:left="346" w:firstLine="357"/>
                               <w:rPr>
-                                <w:lang w:val="es-ES_tradnl"/>
+                                <w:lang w:val="es-ES"/>
                               </w:rPr>
                             </w:pPr>
                             <w:r>
@@ -950,7 +951,7 @@
                             </w:r>
                             <w:r>
                               <w:rPr>
-                                <w:lang w:val="es-ES_tradnl"/>
+                                <w:lang w:val="es-ES"/>
                               </w:rPr>
                               <w:t xml:space="preserve"> 39906263-K</w:t>
                             </w:r>
@@ -1052,10 +1053,6 @@
           </mc:Choice>
           <mc:Fallback>
             <w:pict>
-              <v:shapetype id="_x0000_t202" coordsize="21600,21600" o:spt="202" path="m,l,21600r21600,l21600,xe">
-                <v:stroke joinstyle="miter"/>
-                <v:path gradientshapeok="t" o:connecttype="rect"/>
-              </v:shapetype>
               <v:shape id="Cuadro de texto 1" o:spid="_x0000_s1029" type="#_x0000_t202" style="position:absolute;margin-left:221.55pt;margin-top:-.1pt;width:282.3pt;height:151.75pt;z-index:251660288;visibility:visible;mso-wrap-style:square;mso-width-percent:0;mso-height-percent:0;mso-wrap-distance-left:9pt;mso-wrap-distance-top:0;mso-wrap-distance-right:9pt;mso-wrap-distance-bottom:0;mso-position-horizontal:absolute;mso-position-horizontal-relative:text;mso-position-vertical:absolute;mso-position-vertical-relative:text;mso-width-percent:0;mso-height-percent:0;mso-width-relative:margin;mso-height-relative:margin;v-text-anchor:top" o:gfxdata="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" filled="f" stroked="f">
                 <v:textbox>
                   <w:txbxContent>
@@ -1195,7 +1192,7 @@
                       <w:r>
                         <w:tab/>
                       </w:r>
-                      <w:hyperlink r:id="rId10" w:history="1">
+                      <w:hyperlink r:id="rId11" w:history="1">
                         <w:r>
                           <w:rPr>
                             <w:rStyle w:val="Hipervnculo"/>
@@ -1223,21 +1220,22 @@
                         </w:rPr>
                         <w:tab/>
                       </w:r>
-                      <w:r>
-                        <w:rPr>
-                          <w:lang w:val="es-ES"/>
-                        </w:rPr>
-                        <w:t>karloos@correo.ugr.es</w:t>
-                      </w:r>
-                      <w:bookmarkStart w:id="1" w:name="_GoBack"/>
-                      <w:bookmarkEnd w:id="1"/>
+                      <w:hyperlink r:id="rId12" w:history="1">
+                        <w:r>
+                          <w:rPr>
+                            <w:rStyle w:val="Hipervnculo"/>
+                            <w:lang w:val="es-ES"/>
+                          </w:rPr>
+                          <w:t>mkarloos@correo.ugr.es</w:t>
+                        </w:r>
+                      </w:hyperlink>
                     </w:p>
                     <w:p>
                       <w:pPr>
                         <w:spacing w:after="160" w:line="23" w:lineRule="atLeast"/>
                         <w:ind w:left="346" w:firstLine="357"/>
                         <w:rPr>
-                          <w:lang w:val="es-ES_tradnl"/>
+                          <w:lang w:val="es-ES"/>
                         </w:rPr>
                       </w:pPr>
                       <w:r>
@@ -1249,7 +1247,7 @@
                       </w:r>
                       <w:r>
                         <w:rPr>
-                          <w:lang w:val="es-ES_tradnl"/>
+                          <w:lang w:val="es-ES"/>
                         </w:rPr>
                         <w:t xml:space="preserve"> 39906263-K</w:t>
                       </w:r>
@@ -1407,7 +1405,7 @@
               <w:b w:val="0"/>
               <w:sz w:val="22"/>
               <w:szCs w:val="22"/>
-              <w:lang w:val="es-ES" w:eastAsia="zh-TW"/>
+              <w:lang w:val="es-ES" w:eastAsia="ja-JP"/>
             </w:rPr>
           </w:pPr>
           <w:r>
@@ -1419,7 +1417,7 @@
           <w:r>
             <w:fldChar w:fldCharType="separate"/>
           </w:r>
-          <w:hyperlink w:anchor="_Toc349689029" w:history="1">
+          <w:hyperlink w:anchor="_Toc350939461" w:history="1">
             <w:r>
               <w:rPr>
                 <w:rStyle w:val="Hipervnculo"/>
@@ -1442,7 +1440,7 @@
               <w:rPr>
                 <w:webHidden/>
               </w:rPr>
-              <w:instrText xml:space="preserve"> PAGEREF _Toc349689029 \h </w:instrText>
+              <w:instrText xml:space="preserve"> PAGEREF _Toc350939461 \h </w:instrText>
             </w:r>
             <w:r>
               <w:rPr>
@@ -1477,10 +1475,10 @@
               <w:b w:val="0"/>
               <w:sz w:val="22"/>
               <w:szCs w:val="22"/>
-              <w:lang w:val="es-ES" w:eastAsia="zh-TW"/>
+              <w:lang w:val="es-ES" w:eastAsia="ja-JP"/>
             </w:rPr>
           </w:pPr>
-          <w:hyperlink w:anchor="_Toc349689030" w:history="1">
+          <w:hyperlink w:anchor="_Toc350939462" w:history="1">
             <w:r>
               <w:rPr>
                 <w:rStyle w:val="Hipervnculo"/>
@@ -1503,7 +1501,7 @@
               <w:rPr>
                 <w:webHidden/>
               </w:rPr>
-              <w:instrText xml:space="preserve"> PAGEREF _Toc349689030 \h </w:instrText>
+              <w:instrText xml:space="preserve"> PAGEREF _Toc350939462 \h </w:instrText>
             </w:r>
             <w:r>
               <w:rPr>
@@ -1536,10 +1534,10 @@
             <w:rPr>
               <w:rFonts w:asciiTheme="minorHAnsi" w:eastAsia="PMingLiU" w:hAnsiTheme="minorHAnsi" w:cstheme="minorBidi"/>
               <w:noProof/>
-              <w:lang w:val="es-ES" w:eastAsia="zh-TW"/>
+              <w:lang w:val="es-ES" w:eastAsia="ja-JP"/>
             </w:rPr>
           </w:pPr>
-          <w:hyperlink w:anchor="_Toc349689031" w:history="1">
+          <w:hyperlink w:anchor="_Toc350939463" w:history="1">
             <w:r>
               <w:rPr>
                 <w:rStyle w:val="Hipervnculo"/>
@@ -1567,7 +1565,7 @@
                 <w:noProof/>
                 <w:webHidden/>
               </w:rPr>
-              <w:instrText xml:space="preserve"> PAGEREF _Toc349689031 \h </w:instrText>
+              <w:instrText xml:space="preserve"> PAGEREF _Toc350939463 \h </w:instrText>
             </w:r>
             <w:r>
               <w:rPr>
@@ -1604,10 +1602,10 @@
             <w:rPr>
               <w:rFonts w:asciiTheme="minorHAnsi" w:eastAsia="PMingLiU" w:hAnsiTheme="minorHAnsi" w:cstheme="minorBidi"/>
               <w:noProof/>
-              <w:lang w:val="es-ES" w:eastAsia="zh-TW"/>
+              <w:lang w:val="es-ES" w:eastAsia="ja-JP"/>
             </w:rPr>
           </w:pPr>
-          <w:hyperlink w:anchor="_Toc349689032" w:history="1">
+          <w:hyperlink w:anchor="_Toc350939464" w:history="1">
             <w:r>
               <w:rPr>
                 <w:rStyle w:val="Hipervnculo"/>
@@ -1635,7 +1633,7 @@
                 <w:noProof/>
                 <w:webHidden/>
               </w:rPr>
-              <w:instrText xml:space="preserve"> PAGEREF _Toc349689032 \h </w:instrText>
+              <w:instrText xml:space="preserve"> PAGEREF _Toc350939464 \h </w:instrText>
             </w:r>
             <w:r>
               <w:rPr>
@@ -1656,6 +1654,470 @@
                 <w:webHidden/>
               </w:rPr>
               <w:t>5</w:t>
+            </w:r>
+            <w:r>
+              <w:rPr>
+                <w:noProof/>
+                <w:webHidden/>
+              </w:rPr>
+              <w:fldChar w:fldCharType="end"/>
+            </w:r>
+          </w:hyperlink>
+        </w:p>
+        <w:p>
+          <w:pPr>
+            <w:pStyle w:val="TDC2"/>
+            <w:rPr>
+              <w:rFonts w:asciiTheme="minorHAnsi" w:eastAsia="PMingLiU" w:hAnsiTheme="minorHAnsi" w:cstheme="minorBidi"/>
+              <w:noProof/>
+              <w:lang w:val="es-ES" w:eastAsia="ja-JP"/>
+            </w:rPr>
+          </w:pPr>
+          <w:hyperlink w:anchor="_Toc350939465" w:history="1">
+            <w:r>
+              <w:rPr>
+                <w:rStyle w:val="Hipervnculo"/>
+                <w:noProof/>
+                <w:lang w:val="es-ES"/>
+              </w:rPr>
+              <w:t>Curvas elípticas</w:t>
+            </w:r>
+            <w:r>
+              <w:rPr>
+                <w:noProof/>
+                <w:webHidden/>
+              </w:rPr>
+              <w:tab/>
+            </w:r>
+            <w:r>
+              <w:rPr>
+                <w:noProof/>
+                <w:webHidden/>
+              </w:rPr>
+              <w:fldChar w:fldCharType="begin"/>
+            </w:r>
+            <w:r>
+              <w:rPr>
+                <w:noProof/>
+                <w:webHidden/>
+              </w:rPr>
+              <w:instrText xml:space="preserve"> PAGEREF _Toc350939465 \h </w:instrText>
+            </w:r>
+            <w:r>
+              <w:rPr>
+                <w:noProof/>
+                <w:webHidden/>
+              </w:rPr>
+            </w:r>
+            <w:r>
+              <w:rPr>
+                <w:noProof/>
+                <w:webHidden/>
+              </w:rPr>
+              <w:fldChar w:fldCharType="separate"/>
+            </w:r>
+            <w:r>
+              <w:rPr>
+                <w:noProof/>
+                <w:webHidden/>
+              </w:rPr>
+              <w:t>6</w:t>
+            </w:r>
+            <w:r>
+              <w:rPr>
+                <w:noProof/>
+                <w:webHidden/>
+              </w:rPr>
+              <w:fldChar w:fldCharType="end"/>
+            </w:r>
+          </w:hyperlink>
+        </w:p>
+        <w:p>
+          <w:pPr>
+            <w:pStyle w:val="TDC1"/>
+            <w:rPr>
+              <w:rFonts w:asciiTheme="minorHAnsi" w:eastAsia="PMingLiU" w:hAnsiTheme="minorHAnsi" w:cstheme="minorBidi"/>
+              <w:b w:val="0"/>
+              <w:sz w:val="22"/>
+              <w:szCs w:val="22"/>
+              <w:lang w:val="es-ES" w:eastAsia="ja-JP"/>
+            </w:rPr>
+          </w:pPr>
+          <w:hyperlink w:anchor="_Toc350939466" w:history="1">
+            <w:r>
+              <w:rPr>
+                <w:rStyle w:val="Hipervnculo"/>
+                <w:lang w:val="es-ES"/>
+              </w:rPr>
+              <w:t>Estudio de los tiempos</w:t>
+            </w:r>
+            <w:r>
+              <w:rPr>
+                <w:webHidden/>
+              </w:rPr>
+              <w:tab/>
+            </w:r>
+            <w:r>
+              <w:rPr>
+                <w:webHidden/>
+              </w:rPr>
+              <w:fldChar w:fldCharType="begin"/>
+            </w:r>
+            <w:r>
+              <w:rPr>
+                <w:webHidden/>
+              </w:rPr>
+              <w:instrText xml:space="preserve"> PAGEREF _Toc350939466 \h </w:instrText>
+            </w:r>
+            <w:r>
+              <w:rPr>
+                <w:webHidden/>
+              </w:rPr>
+            </w:r>
+            <w:r>
+              <w:rPr>
+                <w:webHidden/>
+              </w:rPr>
+              <w:fldChar w:fldCharType="separate"/>
+            </w:r>
+            <w:r>
+              <w:rPr>
+                <w:webHidden/>
+              </w:rPr>
+              <w:t>6</w:t>
+            </w:r>
+            <w:r>
+              <w:rPr>
+                <w:webHidden/>
+              </w:rPr>
+              <w:fldChar w:fldCharType="end"/>
+            </w:r>
+          </w:hyperlink>
+        </w:p>
+        <w:p>
+          <w:pPr>
+            <w:pStyle w:val="TDC2"/>
+            <w:rPr>
+              <w:rFonts w:asciiTheme="minorHAnsi" w:eastAsia="PMingLiU" w:hAnsiTheme="minorHAnsi" w:cstheme="minorBidi"/>
+              <w:noProof/>
+              <w:lang w:val="es-ES" w:eastAsia="ja-JP"/>
+            </w:rPr>
+          </w:pPr>
+          <w:hyperlink w:anchor="_Toc350939467" w:history="1">
+            <w:r>
+              <w:rPr>
+                <w:rStyle w:val="Hipervnculo"/>
+                <w:noProof/>
+                <w:lang w:val="es-ES"/>
+              </w:rPr>
+              <w:t>Resutados potenciación modular</w:t>
+            </w:r>
+            <w:r>
+              <w:rPr>
+                <w:noProof/>
+                <w:webHidden/>
+              </w:rPr>
+              <w:tab/>
+            </w:r>
+            <w:r>
+              <w:rPr>
+                <w:noProof/>
+                <w:webHidden/>
+              </w:rPr>
+              <w:fldChar w:fldCharType="begin"/>
+            </w:r>
+            <w:r>
+              <w:rPr>
+                <w:noProof/>
+                <w:webHidden/>
+              </w:rPr>
+              <w:instrText xml:space="preserve"> PAGEREF _Toc350939467 \h </w:instrText>
+            </w:r>
+            <w:r>
+              <w:rPr>
+                <w:noProof/>
+                <w:webHidden/>
+              </w:rPr>
+            </w:r>
+            <w:r>
+              <w:rPr>
+                <w:noProof/>
+                <w:webHidden/>
+              </w:rPr>
+              <w:fldChar w:fldCharType="separate"/>
+            </w:r>
+            <w:r>
+              <w:rPr>
+                <w:noProof/>
+                <w:webHidden/>
+              </w:rPr>
+              <w:t>6</w:t>
+            </w:r>
+            <w:r>
+              <w:rPr>
+                <w:noProof/>
+                <w:webHidden/>
+              </w:rPr>
+              <w:fldChar w:fldCharType="end"/>
+            </w:r>
+          </w:hyperlink>
+        </w:p>
+        <w:p>
+          <w:pPr>
+            <w:pStyle w:val="TDC2"/>
+            <w:rPr>
+              <w:rFonts w:asciiTheme="minorHAnsi" w:eastAsia="PMingLiU" w:hAnsiTheme="minorHAnsi" w:cstheme="minorBidi"/>
+              <w:noProof/>
+              <w:lang w:val="es-ES" w:eastAsia="ja-JP"/>
+            </w:rPr>
+          </w:pPr>
+          <w:hyperlink w:anchor="_Toc350939468" w:history="1">
+            <w:r>
+              <w:rPr>
+                <w:rStyle w:val="Hipervnculo"/>
+                <w:noProof/>
+                <w:lang w:val="es-ES"/>
+              </w:rPr>
+              <w:t>Resultados logaritmo discreto</w:t>
+            </w:r>
+            <w:r>
+              <w:rPr>
+                <w:noProof/>
+                <w:webHidden/>
+              </w:rPr>
+              <w:tab/>
+            </w:r>
+            <w:r>
+              <w:rPr>
+                <w:noProof/>
+                <w:webHidden/>
+              </w:rPr>
+              <w:fldChar w:fldCharType="begin"/>
+            </w:r>
+            <w:r>
+              <w:rPr>
+                <w:noProof/>
+                <w:webHidden/>
+              </w:rPr>
+              <w:instrText xml:space="preserve"> PAGEREF _Toc350939468 \h </w:instrText>
+            </w:r>
+            <w:r>
+              <w:rPr>
+                <w:noProof/>
+                <w:webHidden/>
+              </w:rPr>
+            </w:r>
+            <w:r>
+              <w:rPr>
+                <w:noProof/>
+                <w:webHidden/>
+              </w:rPr>
+              <w:fldChar w:fldCharType="separate"/>
+            </w:r>
+            <w:r>
+              <w:rPr>
+                <w:noProof/>
+                <w:webHidden/>
+              </w:rPr>
+              <w:t>7</w:t>
+            </w:r>
+            <w:r>
+              <w:rPr>
+                <w:noProof/>
+                <w:webHidden/>
+              </w:rPr>
+              <w:fldChar w:fldCharType="end"/>
+            </w:r>
+          </w:hyperlink>
+        </w:p>
+        <w:p>
+          <w:pPr>
+            <w:pStyle w:val="TDC1"/>
+            <w:rPr>
+              <w:rFonts w:asciiTheme="minorHAnsi" w:eastAsia="PMingLiU" w:hAnsiTheme="minorHAnsi" w:cstheme="minorBidi"/>
+              <w:b w:val="0"/>
+              <w:sz w:val="22"/>
+              <w:szCs w:val="22"/>
+              <w:lang w:val="es-ES" w:eastAsia="ja-JP"/>
+            </w:rPr>
+          </w:pPr>
+          <w:hyperlink w:anchor="_Toc350939469" w:history="1">
+            <w:r>
+              <w:rPr>
+                <w:rStyle w:val="Hipervnculo"/>
+                <w:lang w:val="es-ES"/>
+              </w:rPr>
+              <w:t>Manual de uso de la aplicación</w:t>
+            </w:r>
+            <w:r>
+              <w:rPr>
+                <w:webHidden/>
+              </w:rPr>
+              <w:tab/>
+            </w:r>
+            <w:r>
+              <w:rPr>
+                <w:webHidden/>
+              </w:rPr>
+              <w:fldChar w:fldCharType="begin"/>
+            </w:r>
+            <w:r>
+              <w:rPr>
+                <w:webHidden/>
+              </w:rPr>
+              <w:instrText xml:space="preserve"> PAGEREF _Toc350939469 \h </w:instrText>
+            </w:r>
+            <w:r>
+              <w:rPr>
+                <w:webHidden/>
+              </w:rPr>
+            </w:r>
+            <w:r>
+              <w:rPr>
+                <w:webHidden/>
+              </w:rPr>
+              <w:fldChar w:fldCharType="separate"/>
+            </w:r>
+            <w:r>
+              <w:rPr>
+                <w:webHidden/>
+              </w:rPr>
+              <w:t>8</w:t>
+            </w:r>
+            <w:r>
+              <w:rPr>
+                <w:webHidden/>
+              </w:rPr>
+              <w:fldChar w:fldCharType="end"/>
+            </w:r>
+          </w:hyperlink>
+        </w:p>
+        <w:p>
+          <w:pPr>
+            <w:pStyle w:val="TDC2"/>
+            <w:rPr>
+              <w:rFonts w:asciiTheme="minorHAnsi" w:eastAsia="PMingLiU" w:hAnsiTheme="minorHAnsi" w:cstheme="minorBidi"/>
+              <w:noProof/>
+              <w:lang w:val="es-ES" w:eastAsia="ja-JP"/>
+            </w:rPr>
+          </w:pPr>
+          <w:hyperlink w:anchor="_Toc350939470" w:history="1">
+            <w:r>
+              <w:rPr>
+                <w:rStyle w:val="Hipervnculo"/>
+                <w:noProof/>
+                <w:lang w:val="en-US"/>
+              </w:rPr>
+              <w:t>SSOO Windows</w:t>
+            </w:r>
+            <w:r>
+              <w:rPr>
+                <w:noProof/>
+                <w:webHidden/>
+              </w:rPr>
+              <w:tab/>
+            </w:r>
+            <w:r>
+              <w:rPr>
+                <w:noProof/>
+                <w:webHidden/>
+              </w:rPr>
+              <w:fldChar w:fldCharType="begin"/>
+            </w:r>
+            <w:r>
+              <w:rPr>
+                <w:noProof/>
+                <w:webHidden/>
+              </w:rPr>
+              <w:instrText xml:space="preserve"> PAGEREF _Toc350939470 \h </w:instrText>
+            </w:r>
+            <w:r>
+              <w:rPr>
+                <w:noProof/>
+                <w:webHidden/>
+              </w:rPr>
+            </w:r>
+            <w:r>
+              <w:rPr>
+                <w:noProof/>
+                <w:webHidden/>
+              </w:rPr>
+              <w:fldChar w:fldCharType="separate"/>
+            </w:r>
+            <w:r>
+              <w:rPr>
+                <w:noProof/>
+                <w:webHidden/>
+              </w:rPr>
+              <w:t>8</w:t>
+            </w:r>
+            <w:r>
+              <w:rPr>
+                <w:noProof/>
+                <w:webHidden/>
+              </w:rPr>
+              <w:fldChar w:fldCharType="end"/>
+            </w:r>
+          </w:hyperlink>
+        </w:p>
+        <w:p>
+          <w:pPr>
+            <w:pStyle w:val="TDC2"/>
+            <w:rPr>
+              <w:rFonts w:asciiTheme="minorHAnsi" w:eastAsia="PMingLiU" w:hAnsiTheme="minorHAnsi" w:cstheme="minorBidi"/>
+              <w:noProof/>
+              <w:lang w:val="es-ES" w:eastAsia="ja-JP"/>
+            </w:rPr>
+          </w:pPr>
+          <w:hyperlink w:anchor="_Toc350939471" w:history="1">
+            <w:r>
+              <w:rPr>
+                <w:rStyle w:val="Hipervnculo"/>
+                <w:noProof/>
+                <w:lang w:val="en-US"/>
+              </w:rPr>
+              <w:t>SSOO Linux o Mac</w:t>
+            </w:r>
+            <w:r>
+              <w:rPr>
+                <w:noProof/>
+                <w:webHidden/>
+              </w:rPr>
+              <w:tab/>
+            </w:r>
+            <w:r>
+              <w:rPr>
+                <w:noProof/>
+                <w:webHidden/>
+              </w:rPr>
+              <w:fldChar w:fldCharType="begin"/>
+            </w:r>
+            <w:r>
+              <w:rPr>
+                <w:noProof/>
+                <w:webHidden/>
+              </w:rPr>
+              <w:instrText xml:space="preserve"> PAGEREF _Toc350939471 \h </w:instrText>
+            </w:r>
+            <w:r>
+              <w:rPr>
+                <w:noProof/>
+                <w:webHidden/>
+              </w:rPr>
+            </w:r>
+            <w:r>
+              <w:rPr>
+                <w:noProof/>
+                <w:webHidden/>
+              </w:rPr>
+              <w:fldChar w:fldCharType="separate"/>
+            </w:r>
+            <w:r>
+              <w:rPr>
+                <w:noProof/>
+                <w:webHidden/>
+              </w:rPr>
+              <w:t>8</w:t>
             </w:r>
             <w:r>
               <w:rPr>
@@ -1690,14 +2152,16 @@
           <w:lang w:val="es-ES_tradnl"/>
         </w:rPr>
         <w:sectPr>
-          <w:headerReference w:type="default" r:id="rId11"/>
-          <w:footerReference w:type="default" r:id="rId12"/>
+          <w:headerReference w:type="default" r:id="rId13"/>
+          <w:footerReference w:type="default" r:id="rId14"/>
           <w:pgSz w:w="11906" w:h="16838"/>
           <w:pgMar w:top="1417" w:right="1701" w:bottom="1276" w:left="1701" w:header="708" w:footer="708" w:gutter="0"/>
           <w:cols w:space="708"/>
           <w:docGrid w:linePitch="360"/>
         </w:sectPr>
       </w:pPr>
+      <w:bookmarkStart w:id="0" w:name="_GoBack"/>
+      <w:bookmarkEnd w:id="0"/>
     </w:p>
     <w:p>
       <w:pPr>
@@ -1710,8 +2174,8 @@
           <w:lang w:val="es-ES_tradnl"/>
         </w:rPr>
       </w:pPr>
-      <w:bookmarkStart w:id="2" w:name="_Toc349686696"/>
-      <w:bookmarkStart w:id="3" w:name="_Toc349689029"/>
+      <w:bookmarkStart w:id="1" w:name="_Toc349686696"/>
+      <w:bookmarkStart w:id="2" w:name="_Toc350939461"/>
       <w:r>
         <w:rPr>
           <w:lang w:val="es-ES_tradnl"/>
@@ -1719,8 +2183,8 @@
         <w:lastRenderedPageBreak/>
         <w:t>Especificación</w:t>
       </w:r>
+      <w:bookmarkEnd w:id="1"/>
       <w:bookmarkEnd w:id="2"/>
-      <w:bookmarkEnd w:id="3"/>
     </w:p>
     <w:p>
       <w:pPr>
@@ -2118,14 +2582,12 @@
         </w:rPr>
         <w:t xml:space="preserve"> m</w:t>
       </w:r>
-      <w:proofErr w:type="spellStart"/>
       <w:r>
         <w:rPr>
           <w:lang w:val="es-ES_tradnl"/>
         </w:rPr>
         <w:t>od</w:t>
       </w:r>
-      <w:proofErr w:type="spellEnd"/>
       <w:r>
         <w:rPr>
           <w:lang w:val="es-ES_tradnl"/>
@@ -2297,19 +2759,11 @@
         </w:rPr>
         <w:t xml:space="preserve"> m</w:t>
       </w:r>
-      <w:proofErr w:type="spellStart"/>
-      <w:r>
-        <w:rPr>
-          <w:lang w:val="es-ES_tradnl"/>
-        </w:rPr>
-        <w:t>od</w:t>
-      </w:r>
-      <w:proofErr w:type="spellEnd"/>
-      <w:r>
-        <w:rPr>
-          <w:lang w:val="es-ES_tradnl"/>
-        </w:rPr>
-        <w:t xml:space="preserve"> </w:t>
+      <w:r>
+        <w:rPr>
+          <w:lang w:val="es-ES_tradnl"/>
+        </w:rPr>
+        <w:t xml:space="preserve">od </w:t>
       </w:r>
       <m:oMath>
         <m:r>
@@ -3374,8 +3828,8 @@
           <w:lang w:val="es-ES_tradnl"/>
         </w:rPr>
       </w:pPr>
-      <w:bookmarkStart w:id="4" w:name="_Toc349686697"/>
-      <w:bookmarkStart w:id="5" w:name="_Toc349689030"/>
+      <w:bookmarkStart w:id="3" w:name="_Toc349686697"/>
+      <w:bookmarkStart w:id="4" w:name="_Toc350939462"/>
       <w:r>
         <w:rPr>
           <w:lang w:val="es-ES_tradnl"/>
@@ -3383,14 +3837,14 @@
         <w:lastRenderedPageBreak/>
         <w:t xml:space="preserve">Descripción </w:t>
       </w:r>
+      <w:bookmarkEnd w:id="3"/>
+      <w:r>
+        <w:rPr>
+          <w:lang w:val="es-ES_tradnl"/>
+        </w:rPr>
+        <w:t>de los algoritmos</w:t>
+      </w:r>
       <w:bookmarkEnd w:id="4"/>
-      <w:r>
-        <w:rPr>
-          <w:lang w:val="es-ES_tradnl"/>
-        </w:rPr>
-        <w:t>de los algoritmos</w:t>
-      </w:r>
-      <w:bookmarkEnd w:id="5"/>
     </w:p>
     <w:p>
       <w:pPr>
@@ -3399,14 +3853,14 @@
           <w:lang w:val="es-ES_tradnl"/>
         </w:rPr>
       </w:pPr>
-      <w:bookmarkStart w:id="6" w:name="_Toc349689031"/>
+      <w:bookmarkStart w:id="5" w:name="_Toc350939463"/>
       <w:r>
         <w:rPr>
           <w:lang w:val="es-ES_tradnl"/>
         </w:rPr>
         <w:t>Potenciación modular</w:t>
       </w:r>
-      <w:bookmarkEnd w:id="6"/>
+      <w:bookmarkEnd w:id="5"/>
     </w:p>
     <w:p>
       <w:pPr>
@@ -4256,14 +4710,14 @@
           <w:lang w:val="es-ES"/>
         </w:rPr>
       </w:pPr>
-      <w:bookmarkStart w:id="7" w:name="_Toc349689032"/>
+      <w:bookmarkStart w:id="6" w:name="_Toc350939464"/>
       <w:r>
         <w:rPr>
           <w:lang w:val="es-ES"/>
         </w:rPr>
         <w:t>Logaritmo discreto</w:t>
       </w:r>
-      <w:bookmarkEnd w:id="7"/>
+      <w:bookmarkEnd w:id="6"/>
     </w:p>
     <w:p>
       <w:pPr>
@@ -6701,18 +7155,51 @@
     </w:p>
     <w:p>
       <w:pPr>
+        <w:pStyle w:val="Estilo2"/>
+        <w:rPr>
+          <w:lang w:val="es-ES"/>
+        </w:rPr>
+      </w:pPr>
+      <w:bookmarkStart w:id="7" w:name="_Toc350939465"/>
+      <w:r>
+        <w:rPr>
+          <w:lang w:val="es-ES"/>
+        </w:rPr>
+        <w:lastRenderedPageBreak/>
+        <w:t>Curvas elípticas</w:t>
+      </w:r>
+      <w:bookmarkEnd w:id="7"/>
+    </w:p>
+    <w:p>
+      <w:pPr>
+        <w:ind w:firstLine="708"/>
+        <w:jc w:val="both"/>
+        <w:rPr>
+          <w:lang w:val="es-ES"/>
+        </w:rPr>
+      </w:pPr>
+      <w:r>
+        <w:rPr>
+          <w:lang w:val="es-ES"/>
+        </w:rPr>
+        <w:t>Como el título indica hemos elegido realizar el problema de las curvas elípticas porque nos ha parecido realmente interesante ya que es el problema que se usa actualmente en el campo de la criptografía.</w:t>
+      </w:r>
+    </w:p>
+    <w:p>
+      <w:pPr>
         <w:pStyle w:val="Estilo1"/>
         <w:rPr>
           <w:lang w:val="es-ES"/>
         </w:rPr>
       </w:pPr>
-      <w:r>
-        <w:rPr>
-          <w:lang w:val="es-ES"/>
-        </w:rPr>
-        <w:lastRenderedPageBreak/>
+      <w:bookmarkStart w:id="8" w:name="_Toc350939466"/>
+      <w:r>
+        <w:rPr>
+          <w:lang w:val="es-ES"/>
+        </w:rPr>
         <w:t>Estudio de los tiempos</w:t>
       </w:r>
+      <w:bookmarkEnd w:id="8"/>
     </w:p>
     <w:p>
       <w:pPr>
@@ -7651,6 +8138,7 @@
           <w:lang w:val="es-ES"/>
         </w:rPr>
       </w:pPr>
+      <w:bookmarkStart w:id="9" w:name="_Toc350939467"/>
       <w:proofErr w:type="spellStart"/>
       <w:r>
         <w:rPr>
@@ -7665,6 +8153,7 @@
         </w:rPr>
         <w:t xml:space="preserve"> potenciación modular</w:t>
       </w:r>
+      <w:bookmarkEnd w:id="9"/>
     </w:p>
     <w:tbl>
       <w:tblPr>
@@ -9086,10 +9575,40 @@
           <w:lang w:val="es-ES"/>
         </w:rPr>
       </w:pPr>
-      <w:r>
-        <w:rPr>
-          <w:lang w:val="es-ES"/>
-        </w:rPr>
+    </w:p>
+    <w:p>
+      <w:pPr>
+        <w:rPr>
+          <w:rFonts w:asciiTheme="majorHAnsi" w:eastAsiaTheme="majorEastAsia" w:hAnsiTheme="majorHAnsi" w:cstheme="majorBidi"/>
+          <w:b/>
+          <w:bCs/>
+          <w:i/>
+          <w:color w:val="000000" w:themeColor="text1"/>
+          <w:sz w:val="30"/>
+          <w:szCs w:val="40"/>
+          <w:lang w:val="es-ES"/>
+        </w:rPr>
+      </w:pPr>
+      <w:r>
+        <w:rPr>
+          <w:lang w:val="es-ES"/>
+        </w:rPr>
+        <w:br w:type="page"/>
+      </w:r>
+    </w:p>
+    <w:p>
+      <w:pPr>
+        <w:pStyle w:val="Estilo2"/>
+        <w:rPr>
+          <w:lang w:val="es-ES"/>
+        </w:rPr>
+      </w:pPr>
+      <w:bookmarkStart w:id="10" w:name="_Toc350939468"/>
+      <w:r>
+        <w:rPr>
+          <w:lang w:val="es-ES"/>
+        </w:rPr>
+        <w:lastRenderedPageBreak/>
         <w:t>Resultados</w:t>
       </w:r>
       <w:r>
@@ -9098,6 +9617,7 @@
         </w:rPr>
         <w:t xml:space="preserve"> logaritmo discreto</w:t>
       </w:r>
+      <w:bookmarkEnd w:id="10"/>
     </w:p>
     <w:tbl>
       <w:tblPr>
@@ -10607,6 +11127,13 @@
     </w:tbl>
     <w:p>
       <w:pPr>
+        <w:rPr>
+          <w:lang w:val="es-ES"/>
+        </w:rPr>
+      </w:pPr>
+    </w:p>
+    <w:p>
+      <w:pPr>
         <w:ind w:firstLine="708"/>
         <w:jc w:val="both"/>
         <w:rPr>
@@ -10617,7 +11144,6 @@
         <w:rPr>
           <w:lang w:val="es-ES"/>
         </w:rPr>
-        <w:lastRenderedPageBreak/>
         <w:t>Las tablas anteriores muestran como la potenciación modular es una operación más sencilla de realizar que el cálculo del logaritmo discreto.</w:t>
       </w:r>
       <w:r>
@@ -10712,7 +11238,7 @@
             <wp:cNvGraphicFramePr/>
             <a:graphic xmlns:a="http://schemas.openxmlformats.org/drawingml/2006/main">
               <a:graphicData uri="http://schemas.openxmlformats.org/drawingml/2006/chart">
-                <c:chart xmlns:c="http://schemas.openxmlformats.org/drawingml/2006/chart" xmlns:r="http://schemas.openxmlformats.org/officeDocument/2006/relationships" r:id="rId13"/>
+                <c:chart xmlns:c="http://schemas.openxmlformats.org/drawingml/2006/chart" xmlns:r="http://schemas.openxmlformats.org/officeDocument/2006/relationships" r:id="rId15"/>
               </a:graphicData>
             </a:graphic>
           </wp:inline>
@@ -10782,9 +11308,259 @@
         <w:t>el cálculo del logaritmo discreto obedece a una función exponencial.</w:t>
       </w:r>
     </w:p>
+    <w:p>
+      <w:pPr>
+        <w:rPr>
+          <w:lang w:val="es-ES"/>
+        </w:rPr>
+      </w:pPr>
+      <w:r>
+        <w:rPr>
+          <w:lang w:val="es-ES"/>
+        </w:rPr>
+        <w:br w:type="page"/>
+      </w:r>
+    </w:p>
+    <w:p>
+      <w:pPr>
+        <w:pStyle w:val="Estilo1"/>
+        <w:rPr>
+          <w:lang w:val="es-ES"/>
+        </w:rPr>
+      </w:pPr>
+      <w:bookmarkStart w:id="11" w:name="_Toc350939469"/>
+      <w:r>
+        <w:rPr>
+          <w:lang w:val="es-ES"/>
+        </w:rPr>
+        <w:lastRenderedPageBreak/>
+        <w:t>Manual de uso de la aplicación</w:t>
+      </w:r>
+      <w:bookmarkEnd w:id="11"/>
+    </w:p>
+    <w:p>
+      <w:pPr>
+        <w:pStyle w:val="Estilo2"/>
+        <w:rPr>
+          <w:lang w:val="en-US"/>
+        </w:rPr>
+      </w:pPr>
+      <w:bookmarkStart w:id="12" w:name="_Toc350939470"/>
+      <w:r>
+        <w:rPr>
+          <w:lang w:val="en-US"/>
+        </w:rPr>
+        <w:t>SSOO Windows</w:t>
+      </w:r>
+      <w:bookmarkEnd w:id="12"/>
+    </w:p>
+    <w:p>
+      <w:pPr>
+        <w:ind w:firstLine="708"/>
+        <w:jc w:val="both"/>
+        <w:rPr>
+          <w:lang w:val="es-ES"/>
+        </w:rPr>
+      </w:pPr>
+      <w:r>
+        <w:rPr>
+          <w:lang w:val="es-ES"/>
+        </w:rPr>
+        <w:t>Para ejecutar el archivo eje</w:t>
+      </w:r>
+      <w:r>
+        <w:rPr>
+          <w:lang w:val="es-ES"/>
+        </w:rPr>
+        <w:t>cutable en W</w:t>
+      </w:r>
+      <w:r>
+        <w:rPr>
+          <w:lang w:val="es-ES"/>
+        </w:rPr>
+        <w:t>indows es tan sencillo como hacer doble clic sobre el archive .</w:t>
+      </w:r>
+      <w:proofErr w:type="spellStart"/>
+      <w:r>
+        <w:rPr>
+          <w:lang w:val="es-ES"/>
+        </w:rPr>
+        <w:t>jar</w:t>
+      </w:r>
+      <w:proofErr w:type="spellEnd"/>
+      <w:r>
+        <w:rPr>
+          <w:lang w:val="es-ES"/>
+        </w:rPr>
+        <w:t>.</w:t>
+      </w:r>
+    </w:p>
+    <w:p>
+      <w:pPr>
+        <w:pStyle w:val="Estilo2"/>
+        <w:rPr>
+          <w:lang w:val="en-US"/>
+        </w:rPr>
+      </w:pPr>
+      <w:bookmarkStart w:id="13" w:name="_Toc350939471"/>
+      <w:r>
+        <w:rPr>
+          <w:lang w:val="en-US"/>
+        </w:rPr>
+        <w:t>SSOO Linux o Mac</w:t>
+      </w:r>
+      <w:bookmarkEnd w:id="13"/>
+    </w:p>
+    <w:p>
+      <w:pPr>
+        <w:ind w:firstLine="708"/>
+        <w:jc w:val="both"/>
+        <w:rPr>
+          <w:lang w:val="es-ES"/>
+        </w:rPr>
+      </w:pPr>
+      <w:r>
+        <w:rPr>
+          <w:lang w:val="es-ES"/>
+        </w:rPr>
+        <w:t xml:space="preserve">Para ejecutar el archive en Linux o Mac se necesita seguir una serie de pasos muy sencillos. </w:t>
+      </w:r>
+      <w:r>
+        <w:rPr>
+          <w:lang w:val="es-ES"/>
+        </w:rPr>
+        <w:t>Son los siguientes:</w:t>
+      </w:r>
+    </w:p>
+    <w:p>
+      <w:pPr>
+        <w:pStyle w:val="Prrafodelista"/>
+        <w:numPr>
+          <w:ilvl w:val="0"/>
+          <w:numId w:val="24"/>
+        </w:numPr>
+        <w:jc w:val="both"/>
+        <w:rPr>
+          <w:lang w:val="es-ES"/>
+        </w:rPr>
+      </w:pPr>
+      <w:r>
+        <w:rPr>
+          <w:lang w:val="es-ES"/>
+        </w:rPr>
+        <w:t>Abrir el terminal</w:t>
+      </w:r>
+    </w:p>
+    <w:p>
+      <w:pPr>
+        <w:pStyle w:val="Prrafodelista"/>
+        <w:numPr>
+          <w:ilvl w:val="0"/>
+          <w:numId w:val="24"/>
+        </w:numPr>
+        <w:jc w:val="both"/>
+        <w:rPr>
+          <w:lang w:val="es-ES"/>
+        </w:rPr>
+      </w:pPr>
+      <w:r>
+        <w:rPr>
+          <w:lang w:val="es-ES"/>
+        </w:rPr>
+        <w:t>Situarse en la carpeta donde tengamos el archivo ejecutable</w:t>
+      </w:r>
+    </w:p>
+    <w:p>
+      <w:pPr>
+        <w:pStyle w:val="Prrafodelista"/>
+        <w:numPr>
+          <w:ilvl w:val="0"/>
+          <w:numId w:val="24"/>
+        </w:numPr>
+        <w:spacing w:after="0"/>
+        <w:ind w:left="1423" w:hanging="357"/>
+        <w:jc w:val="both"/>
+        <w:rPr>
+          <w:lang w:val="es-ES"/>
+        </w:rPr>
+      </w:pPr>
+      <w:r>
+        <w:rPr>
+          <w:lang w:val="es-ES"/>
+        </w:rPr>
+        <w:t>Ejecutar la línea de comandos</w:t>
+      </w:r>
+    </w:p>
+    <w:p>
+      <w:pPr>
+        <w:ind w:left="426"/>
+        <w:jc w:val="center"/>
+        <w:rPr>
+          <w:i/>
+          <w:lang w:val="es-ES"/>
+        </w:rPr>
+      </w:pPr>
+      <w:proofErr w:type="gramStart"/>
+      <w:r>
+        <w:rPr>
+          <w:i/>
+          <w:lang w:val="es-ES"/>
+        </w:rPr>
+        <w:t>java</w:t>
+      </w:r>
+      <w:proofErr w:type="gramEnd"/>
+      <w:r>
+        <w:rPr>
+          <w:i/>
+          <w:lang w:val="es-ES"/>
+        </w:rPr>
+        <w:t xml:space="preserve"> –</w:t>
+      </w:r>
+      <w:proofErr w:type="spellStart"/>
+      <w:r>
+        <w:rPr>
+          <w:i/>
+          <w:lang w:val="es-ES"/>
+        </w:rPr>
+        <w:t>jar</w:t>
+      </w:r>
+      <w:proofErr w:type="spellEnd"/>
+      <w:r>
+        <w:rPr>
+          <w:i/>
+          <w:lang w:val="es-ES"/>
+        </w:rPr>
+        <w:t xml:space="preserve"> &lt;</w:t>
+      </w:r>
+      <w:proofErr w:type="spellStart"/>
+      <w:r>
+        <w:rPr>
+          <w:i/>
+          <w:lang w:val="es-ES"/>
+        </w:rPr>
+        <w:t>nombre_archivo</w:t>
+      </w:r>
+      <w:proofErr w:type="spellEnd"/>
+      <w:r>
+        <w:rPr>
+          <w:i/>
+          <w:lang w:val="es-ES"/>
+        </w:rPr>
+        <w:t>&gt;.</w:t>
+      </w:r>
+      <w:proofErr w:type="spellStart"/>
+      <w:r>
+        <w:rPr>
+          <w:i/>
+          <w:lang w:val="es-ES"/>
+        </w:rPr>
+        <w:t>jar</w:t>
+      </w:r>
+      <w:proofErr w:type="spellEnd"/>
+    </w:p>
     <w:sectPr>
-      <w:headerReference w:type="default" r:id="rId14"/>
-      <w:footerReference w:type="default" r:id="rId15"/>
+      <w:headerReference w:type="default" r:id="rId16"/>
+      <w:footerReference w:type="default" r:id="rId17"/>
       <w:pgSz w:w="11906" w:h="16838"/>
       <w:pgMar w:top="1417" w:right="1701" w:bottom="1276" w:left="1701" w:header="708" w:footer="708" w:gutter="0"/>
       <w:cols w:space="708"/>
@@ -10866,7 +11642,7 @@
             <w:noProof/>
             <w:lang w:val="es-ES"/>
           </w:rPr>
-          <w:t>7</w:t>
+          <w:t>4</w:t>
         </w:r>
         <w:r>
           <w:fldChar w:fldCharType="end"/>
@@ -10920,12 +11696,6 @@
       <w:rPr>
         <w:lang w:val="es-ES_tradnl"/>
       </w:rPr>
-      <w:t>Criptografía</w:t>
-    </w:r>
-    <w:r>
-      <w:rPr>
-        <w:lang w:val="es-ES_tradnl"/>
-      </w:rPr>
       <w:tab/>
     </w:r>
     <w:r>
@@ -10933,7 +11703,6 @@
         <w:lang w:val="es-ES_tradnl"/>
       </w:rPr>
       <w:tab/>
-      <w:t>Práctica 1. Aritmética Modular</w:t>
     </w:r>
   </w:p>
 </w:hdr>
@@ -11400,7 +12169,7 @@
   <w:abstractNum w:abstractNumId="4">
     <w:nsid w:val="130843F1"/>
     <w:multiLevelType w:val="hybridMultilevel"/>
-    <w:tmpl w:val="EB107194"/>
+    <w:tmpl w:val="36A25F7A"/>
     <w:lvl w:ilvl="0" w:tplc="0C0A000F">
       <w:start w:val="1"/>
       <w:numFmt w:val="decimal"/>
@@ -12703,6 +13472,92 @@
     </w:lvl>
   </w:abstractNum>
   <w:abstractNum w:abstractNumId="16">
+    <w:nsid w:val="55E62AB5"/>
+    <w:multiLevelType w:val="hybridMultilevel"/>
+    <w:tmpl w:val="36A25F7A"/>
+    <w:lvl w:ilvl="0" w:tplc="0C0A000F">
+      <w:start w:val="1"/>
+      <w:numFmt w:val="decimal"/>
+      <w:lvlText w:val="%1."/>
+      <w:lvlJc w:val="left"/>
+      <w:pPr>
+        <w:ind w:left="1428" w:hanging="360"/>
+      </w:pPr>
+    </w:lvl>
+    <w:lvl w:ilvl="1" w:tplc="0C0A0019">
+      <w:start w:val="1"/>
+      <w:numFmt w:val="lowerLetter"/>
+      <w:lvlText w:val="%2."/>
+      <w:lvlJc w:val="left"/>
+      <w:pPr>
+        <w:ind w:left="2148" w:hanging="360"/>
+      </w:pPr>
+    </w:lvl>
+    <w:lvl w:ilvl="2" w:tplc="0C0A001B">
+      <w:start w:val="1"/>
+      <w:numFmt w:val="lowerRoman"/>
+      <w:lvlText w:val="%3."/>
+      <w:lvlJc w:val="right"/>
+      <w:pPr>
+        <w:ind w:left="2868" w:hanging="180"/>
+      </w:pPr>
+    </w:lvl>
+    <w:lvl w:ilvl="3" w:tplc="0C0A000F" w:tentative="1">
+      <w:start w:val="1"/>
+      <w:numFmt w:val="decimal"/>
+      <w:lvlText w:val="%4."/>
+      <w:lvlJc w:val="left"/>
+      <w:pPr>
+        <w:ind w:left="3588" w:hanging="360"/>
+      </w:pPr>
+    </w:lvl>
+    <w:lvl w:ilvl="4" w:tplc="0C0A0019" w:tentative="1">
+      <w:start w:val="1"/>
+      <w:numFmt w:val="lowerLetter"/>
+      <w:lvlText w:val="%5."/>
+      <w:lvlJc w:val="left"/>
+      <w:pPr>
+        <w:ind w:left="4308" w:hanging="360"/>
+      </w:pPr>
+    </w:lvl>
+    <w:lvl w:ilvl="5" w:tplc="0C0A001B" w:tentative="1">
+      <w:start w:val="1"/>
+      <w:numFmt w:val="lowerRoman"/>
+      <w:lvlText w:val="%6."/>
+      <w:lvlJc w:val="right"/>
+      <w:pPr>
+        <w:ind w:left="5028" w:hanging="180"/>
+      </w:pPr>
+    </w:lvl>
+    <w:lvl w:ilvl="6" w:tplc="0C0A000F" w:tentative="1">
+      <w:start w:val="1"/>
+      <w:numFmt w:val="decimal"/>
+      <w:lvlText w:val="%7."/>
+      <w:lvlJc w:val="left"/>
+      <w:pPr>
+        <w:ind w:left="5748" w:hanging="360"/>
+      </w:pPr>
+    </w:lvl>
+    <w:lvl w:ilvl="7" w:tplc="0C0A0019" w:tentative="1">
+      <w:start w:val="1"/>
+      <w:numFmt w:val="lowerLetter"/>
+      <w:lvlText w:val="%8."/>
+      <w:lvlJc w:val="left"/>
+      <w:pPr>
+        <w:ind w:left="6468" w:hanging="360"/>
+      </w:pPr>
+    </w:lvl>
+    <w:lvl w:ilvl="8" w:tplc="0C0A001B" w:tentative="1">
+      <w:start w:val="1"/>
+      <w:numFmt w:val="lowerRoman"/>
+      <w:lvlText w:val="%9."/>
+      <w:lvlJc w:val="right"/>
+      <w:pPr>
+        <w:ind w:left="7188" w:hanging="180"/>
+      </w:pPr>
+    </w:lvl>
+  </w:abstractNum>
+  <w:abstractNum w:abstractNumId="17">
     <w:nsid w:val="5CA8647D"/>
     <w:multiLevelType w:val="hybridMultilevel"/>
     <w:tmpl w:val="A858CA4C"/>
@@ -12815,7 +13670,7 @@
       </w:rPr>
     </w:lvl>
   </w:abstractNum>
-  <w:abstractNum w:abstractNumId="17">
+  <w:abstractNum w:abstractNumId="18">
     <w:nsid w:val="5EA70151"/>
     <w:multiLevelType w:val="hybridMultilevel"/>
     <w:tmpl w:val="63227A9E"/>
@@ -12901,7 +13756,7 @@
       </w:pPr>
     </w:lvl>
   </w:abstractNum>
-  <w:abstractNum w:abstractNumId="18">
+  <w:abstractNum w:abstractNumId="19">
     <w:nsid w:val="64F60A71"/>
     <w:multiLevelType w:val="hybridMultilevel"/>
     <w:tmpl w:val="A740D6C8"/>
@@ -13014,7 +13869,7 @@
       </w:rPr>
     </w:lvl>
   </w:abstractNum>
-  <w:abstractNum w:abstractNumId="19">
+  <w:abstractNum w:abstractNumId="20">
     <w:nsid w:val="69F10BB4"/>
     <w:multiLevelType w:val="hybridMultilevel"/>
     <w:tmpl w:val="2E5E3BF0"/>
@@ -13100,7 +13955,7 @@
       </w:pPr>
     </w:lvl>
   </w:abstractNum>
-  <w:abstractNum w:abstractNumId="20">
+  <w:abstractNum w:abstractNumId="21">
     <w:nsid w:val="6F2F39F0"/>
     <w:multiLevelType w:val="hybridMultilevel"/>
     <w:tmpl w:val="CC5452A6"/>
@@ -13213,7 +14068,7 @@
       </w:rPr>
     </w:lvl>
   </w:abstractNum>
-  <w:abstractNum w:abstractNumId="21">
+  <w:abstractNum w:abstractNumId="22">
     <w:nsid w:val="73071871"/>
     <w:multiLevelType w:val="hybridMultilevel"/>
     <w:tmpl w:val="C542E95A"/>
@@ -13299,7 +14154,7 @@
       </w:pPr>
     </w:lvl>
   </w:abstractNum>
-  <w:abstractNum w:abstractNumId="22">
+  <w:abstractNum w:abstractNumId="23">
     <w:nsid w:val="7BE9799F"/>
     <w:multiLevelType w:val="hybridMultilevel"/>
     <w:tmpl w:val="3F6473E8"/>
@@ -13404,7 +14259,7 @@
     <w:abstractNumId w:val="9"/>
   </w:num>
   <w:num w:numId="7">
-    <w:abstractNumId w:val="20"/>
+    <w:abstractNumId w:val="21"/>
   </w:num>
   <w:num w:numId="8">
     <w:abstractNumId w:val="12"/>
@@ -13419,7 +14274,7 @@
     <w:abstractNumId w:val="13"/>
   </w:num>
   <w:num w:numId="12">
-    <w:abstractNumId w:val="18"/>
+    <w:abstractNumId w:val="19"/>
   </w:num>
   <w:num w:numId="13">
     <w:abstractNumId w:val="6"/>
@@ -13434,10 +14289,10 @@
     <w:abstractNumId w:val="15"/>
   </w:num>
   <w:num w:numId="17">
-    <w:abstractNumId w:val="16"/>
+    <w:abstractNumId w:val="17"/>
   </w:num>
   <w:num w:numId="18">
-    <w:abstractNumId w:val="21"/>
+    <w:abstractNumId w:val="22"/>
   </w:num>
   <w:num w:numId="19">
     <w:abstractNumId w:val="3"/>
@@ -13446,13 +14301,16 @@
     <w:abstractNumId w:val="4"/>
   </w:num>
   <w:num w:numId="21">
-    <w:abstractNumId w:val="22"/>
+    <w:abstractNumId w:val="23"/>
   </w:num>
   <w:num w:numId="22">
-    <w:abstractNumId w:val="19"/>
+    <w:abstractNumId w:val="20"/>
   </w:num>
   <w:num w:numId="23">
-    <w:abstractNumId w:val="17"/>
+    <w:abstractNumId w:val="18"/>
+  </w:num>
+  <w:num w:numId="24">
+    <w:abstractNumId w:val="16"/>
   </w:num>
 </w:numbering>
 </file>
@@ -16106,11 +16964,11 @@
         </c:dLbls>
         <c:marker val="1"/>
         <c:smooth val="0"/>
-        <c:axId val="108775424"/>
-        <c:axId val="112024896"/>
+        <c:axId val="76448768"/>
+        <c:axId val="146227200"/>
       </c:lineChart>
       <c:catAx>
-        <c:axId val="108775424"/>
+        <c:axId val="76448768"/>
         <c:scaling>
           <c:orientation val="minMax"/>
         </c:scaling>
@@ -16120,7 +16978,7 @@
         <c:majorTickMark val="out"/>
         <c:minorTickMark val="none"/>
         <c:tickLblPos val="nextTo"/>
-        <c:crossAx val="112024896"/>
+        <c:crossAx val="146227200"/>
         <c:crosses val="autoZero"/>
         <c:auto val="1"/>
         <c:lblAlgn val="ctr"/>
@@ -16128,7 +16986,7 @@
         <c:noMultiLvlLbl val="0"/>
       </c:catAx>
       <c:valAx>
-        <c:axId val="112024896"/>
+        <c:axId val="146227200"/>
         <c:scaling>
           <c:orientation val="minMax"/>
           <c:max val="400"/>
@@ -16141,7 +16999,7 @@
         <c:majorTickMark val="out"/>
         <c:minorTickMark val="none"/>
         <c:tickLblPos val="nextTo"/>
-        <c:crossAx val="108775424"/>
+        <c:crossAx val="76448768"/>
         <c:crosses val="autoZero"/>
         <c:crossBetween val="between"/>
       </c:valAx>
@@ -16450,7 +17308,7 @@
 </file>
 
 <file path=customXml/itemProps1.xml><?xml version="1.0" encoding="utf-8"?>
-<ds:datastoreItem xmlns:ds="http://schemas.openxmlformats.org/officeDocument/2006/customXml" ds:itemID="{A8ED7C77-78FA-4FE0-B7D4-9395D5E9B909}">
+<ds:datastoreItem xmlns:ds="http://schemas.openxmlformats.org/officeDocument/2006/customXml" ds:itemID="{E32978F8-E8D5-45B1-82E8-E4C302503B8B}">
   <ds:schemaRefs>
     <ds:schemaRef ds:uri="http://schemas.openxmlformats.org/officeDocument/2006/bibliography"/>
   </ds:schemaRefs>

</xml_diff>

<commit_message>
Practica 1 definitiva de todas todas
</commit_message>
<xml_diff>
--- a/Practica1/Practica 1.docx
+++ b/Practica1/Practica 1.docx
@@ -1417,7 +1417,7 @@
           <w:r>
             <w:fldChar w:fldCharType="separate"/>
           </w:r>
-          <w:hyperlink w:anchor="_Toc350939461" w:history="1">
+          <w:hyperlink w:anchor="_Toc351230196" w:history="1">
             <w:r>
               <w:rPr>
                 <w:rStyle w:val="Hipervnculo"/>
@@ -1440,7 +1440,7 @@
               <w:rPr>
                 <w:webHidden/>
               </w:rPr>
-              <w:instrText xml:space="preserve"> PAGEREF _Toc350939461 \h </w:instrText>
+              <w:instrText xml:space="preserve"> PAGEREF _Toc351230196 \h </w:instrText>
             </w:r>
             <w:r>
               <w:rPr>
@@ -1478,7 +1478,7 @@
               <w:lang w:val="es-ES" w:eastAsia="ja-JP"/>
             </w:rPr>
           </w:pPr>
-          <w:hyperlink w:anchor="_Toc350939462" w:history="1">
+          <w:hyperlink w:anchor="_Toc351230197" w:history="1">
             <w:r>
               <w:rPr>
                 <w:rStyle w:val="Hipervnculo"/>
@@ -1501,7 +1501,7 @@
               <w:rPr>
                 <w:webHidden/>
               </w:rPr>
-              <w:instrText xml:space="preserve"> PAGEREF _Toc350939462 \h </w:instrText>
+              <w:instrText xml:space="preserve"> PAGEREF _Toc351230197 \h </w:instrText>
             </w:r>
             <w:r>
               <w:rPr>
@@ -1537,7 +1537,7 @@
               <w:lang w:val="es-ES" w:eastAsia="ja-JP"/>
             </w:rPr>
           </w:pPr>
-          <w:hyperlink w:anchor="_Toc350939463" w:history="1">
+          <w:hyperlink w:anchor="_Toc351230198" w:history="1">
             <w:r>
               <w:rPr>
                 <w:rStyle w:val="Hipervnculo"/>
@@ -1565,7 +1565,7 @@
                 <w:noProof/>
                 <w:webHidden/>
               </w:rPr>
-              <w:instrText xml:space="preserve"> PAGEREF _Toc350939463 \h </w:instrText>
+              <w:instrText xml:space="preserve"> PAGEREF _Toc351230198 \h </w:instrText>
             </w:r>
             <w:r>
               <w:rPr>
@@ -1605,7 +1605,7 @@
               <w:lang w:val="es-ES" w:eastAsia="ja-JP"/>
             </w:rPr>
           </w:pPr>
-          <w:hyperlink w:anchor="_Toc350939464" w:history="1">
+          <w:hyperlink w:anchor="_Toc351230199" w:history="1">
             <w:r>
               <w:rPr>
                 <w:rStyle w:val="Hipervnculo"/>
@@ -1633,7 +1633,7 @@
                 <w:noProof/>
                 <w:webHidden/>
               </w:rPr>
-              <w:instrText xml:space="preserve"> PAGEREF _Toc350939464 \h </w:instrText>
+              <w:instrText xml:space="preserve"> PAGEREF _Toc351230199 \h </w:instrText>
             </w:r>
             <w:r>
               <w:rPr>
@@ -1673,7 +1673,7 @@
               <w:lang w:val="es-ES" w:eastAsia="ja-JP"/>
             </w:rPr>
           </w:pPr>
-          <w:hyperlink w:anchor="_Toc350939465" w:history="1">
+          <w:hyperlink w:anchor="_Toc351230200" w:history="1">
             <w:r>
               <w:rPr>
                 <w:rStyle w:val="Hipervnculo"/>
@@ -1701,7 +1701,7 @@
                 <w:noProof/>
                 <w:webHidden/>
               </w:rPr>
-              <w:instrText xml:space="preserve"> PAGEREF _Toc350939465 \h </w:instrText>
+              <w:instrText xml:space="preserve"> PAGEREF _Toc351230200 \h </w:instrText>
             </w:r>
             <w:r>
               <w:rPr>
@@ -1743,7 +1743,7 @@
               <w:lang w:val="es-ES" w:eastAsia="ja-JP"/>
             </w:rPr>
           </w:pPr>
-          <w:hyperlink w:anchor="_Toc350939466" w:history="1">
+          <w:hyperlink w:anchor="_Toc351230201" w:history="1">
             <w:r>
               <w:rPr>
                 <w:rStyle w:val="Hipervnculo"/>
@@ -1767,7 +1767,7 @@
               <w:rPr>
                 <w:webHidden/>
               </w:rPr>
-              <w:instrText xml:space="preserve"> PAGEREF _Toc350939466 \h </w:instrText>
+              <w:instrText xml:space="preserve"> PAGEREF _Toc351230201 \h </w:instrText>
             </w:r>
             <w:r>
               <w:rPr>
@@ -1803,7 +1803,7 @@
               <w:lang w:val="es-ES" w:eastAsia="ja-JP"/>
             </w:rPr>
           </w:pPr>
-          <w:hyperlink w:anchor="_Toc350939467" w:history="1">
+          <w:hyperlink w:anchor="_Toc351230202" w:history="1">
             <w:r>
               <w:rPr>
                 <w:rStyle w:val="Hipervnculo"/>
@@ -1831,7 +1831,7 @@
                 <w:noProof/>
                 <w:webHidden/>
               </w:rPr>
-              <w:instrText xml:space="preserve"> PAGEREF _Toc350939467 \h </w:instrText>
+              <w:instrText xml:space="preserve"> PAGEREF _Toc351230202 \h </w:instrText>
             </w:r>
             <w:r>
               <w:rPr>
@@ -1871,7 +1871,7 @@
               <w:lang w:val="es-ES" w:eastAsia="ja-JP"/>
             </w:rPr>
           </w:pPr>
-          <w:hyperlink w:anchor="_Toc350939468" w:history="1">
+          <w:hyperlink w:anchor="_Toc351230203" w:history="1">
             <w:r>
               <w:rPr>
                 <w:rStyle w:val="Hipervnculo"/>
@@ -1899,7 +1899,7 @@
                 <w:noProof/>
                 <w:webHidden/>
               </w:rPr>
-              <w:instrText xml:space="preserve"> PAGEREF _Toc350939468 \h </w:instrText>
+              <w:instrText xml:space="preserve"> PAGEREF _Toc351230203 \h </w:instrText>
             </w:r>
             <w:r>
               <w:rPr>
@@ -1941,7 +1941,7 @@
               <w:lang w:val="es-ES" w:eastAsia="ja-JP"/>
             </w:rPr>
           </w:pPr>
-          <w:hyperlink w:anchor="_Toc350939469" w:history="1">
+          <w:hyperlink w:anchor="_Toc351230204" w:history="1">
             <w:r>
               <w:rPr>
                 <w:rStyle w:val="Hipervnculo"/>
@@ -1965,7 +1965,7 @@
               <w:rPr>
                 <w:webHidden/>
               </w:rPr>
-              <w:instrText xml:space="preserve"> PAGEREF _Toc350939469 \h </w:instrText>
+              <w:instrText xml:space="preserve"> PAGEREF _Toc351230204 \h </w:instrText>
             </w:r>
             <w:r>
               <w:rPr>
@@ -2001,12 +2001,12 @@
               <w:lang w:val="es-ES" w:eastAsia="ja-JP"/>
             </w:rPr>
           </w:pPr>
-          <w:hyperlink w:anchor="_Toc350939470" w:history="1">
+          <w:hyperlink w:anchor="_Toc351230205" w:history="1">
             <w:r>
               <w:rPr>
                 <w:rStyle w:val="Hipervnculo"/>
                 <w:noProof/>
-                <w:lang w:val="en-US"/>
+                <w:lang w:val="es-ES"/>
               </w:rPr>
               <w:t>SSOO Windows</w:t>
             </w:r>
@@ -2029,7 +2029,7 @@
                 <w:noProof/>
                 <w:webHidden/>
               </w:rPr>
-              <w:instrText xml:space="preserve"> PAGEREF _Toc350939470 \h </w:instrText>
+              <w:instrText xml:space="preserve"> PAGEREF _Toc351230205 \h </w:instrText>
             </w:r>
             <w:r>
               <w:rPr>
@@ -2069,12 +2069,12 @@
               <w:lang w:val="es-ES" w:eastAsia="ja-JP"/>
             </w:rPr>
           </w:pPr>
-          <w:hyperlink w:anchor="_Toc350939471" w:history="1">
+          <w:hyperlink w:anchor="_Toc351230206" w:history="1">
             <w:r>
               <w:rPr>
                 <w:rStyle w:val="Hipervnculo"/>
                 <w:noProof/>
-                <w:lang w:val="en-US"/>
+                <w:lang w:val="es-ES"/>
               </w:rPr>
               <w:t>SSOO Linux o Mac</w:t>
             </w:r>
@@ -2097,7 +2097,7 @@
                 <w:noProof/>
                 <w:webHidden/>
               </w:rPr>
-              <w:instrText xml:space="preserve"> PAGEREF _Toc350939471 \h </w:instrText>
+              <w:instrText xml:space="preserve"> PAGEREF _Toc351230206 \h </w:instrText>
             </w:r>
             <w:r>
               <w:rPr>
@@ -2175,7 +2175,7 @@
         </w:rPr>
       </w:pPr>
       <w:bookmarkStart w:id="1" w:name="_Toc349686696"/>
-      <w:bookmarkStart w:id="2" w:name="_Toc350939461"/>
+      <w:bookmarkStart w:id="2" w:name="_Toc351230196"/>
       <w:r>
         <w:rPr>
           <w:lang w:val="es-ES_tradnl"/>
@@ -3829,7 +3829,7 @@
         </w:rPr>
       </w:pPr>
       <w:bookmarkStart w:id="3" w:name="_Toc349686697"/>
-      <w:bookmarkStart w:id="4" w:name="_Toc350939462"/>
+      <w:bookmarkStart w:id="4" w:name="_Toc351230197"/>
       <w:r>
         <w:rPr>
           <w:lang w:val="es-ES_tradnl"/>
@@ -3853,7 +3853,7 @@
           <w:lang w:val="es-ES_tradnl"/>
         </w:rPr>
       </w:pPr>
-      <w:bookmarkStart w:id="5" w:name="_Toc350939463"/>
+      <w:bookmarkStart w:id="5" w:name="_Toc351230198"/>
       <w:r>
         <w:rPr>
           <w:lang w:val="es-ES_tradnl"/>
@@ -4710,7 +4710,7 @@
           <w:lang w:val="es-ES"/>
         </w:rPr>
       </w:pPr>
-      <w:bookmarkStart w:id="6" w:name="_Toc350939464"/>
+      <w:bookmarkStart w:id="6" w:name="_Toc351230199"/>
       <w:r>
         <w:rPr>
           <w:lang w:val="es-ES"/>
@@ -7160,7 +7160,7 @@
           <w:lang w:val="es-ES"/>
         </w:rPr>
       </w:pPr>
-      <w:bookmarkStart w:id="7" w:name="_Toc350939465"/>
+      <w:bookmarkStart w:id="7" w:name="_Toc351230200"/>
       <w:r>
         <w:rPr>
           <w:lang w:val="es-ES"/>
@@ -7187,12 +7187,146 @@
     </w:p>
     <w:p>
       <w:pPr>
+        <w:ind w:firstLine="708"/>
+        <w:jc w:val="both"/>
+        <w:rPr>
+          <w:lang w:val="es-ES"/>
+        </w:rPr>
+      </w:pPr>
+      <w:r>
+        <w:rPr>
+          <w:lang w:val="es-ES"/>
+        </w:rPr>
+        <w:t xml:space="preserve">Un problema que nos hemos encontrado a la hora de calcular un punto de la curva elíptica mediante otros dos puntos de la misma curva es el de tener que calcular el módulo de una potencia negativa: </w:t>
+      </w:r>
+      <m:oMath>
+        <m:r>
+          <w:rPr>
+            <w:rFonts w:ascii="Cambria Math" w:hAnsi="Cambria Math"/>
+            <w:lang w:val="es-ES"/>
+          </w:rPr>
+          <m:t>x=</m:t>
+        </m:r>
+        <m:sSup>
+          <m:sSupPr>
+            <m:ctrlPr>
+              <w:rPr>
+                <w:rFonts w:ascii="Cambria Math" w:hAnsi="Cambria Math"/>
+                <w:i/>
+                <w:lang w:val="es-ES"/>
+              </w:rPr>
+            </m:ctrlPr>
+          </m:sSupPr>
+          <m:e>
+            <m:r>
+              <w:rPr>
+                <w:rFonts w:ascii="Cambria Math" w:hAnsi="Cambria Math"/>
+                <w:lang w:val="es-ES"/>
+              </w:rPr>
+              <m:t>a</m:t>
+            </m:r>
+          </m:e>
+          <m:sup>
+            <m:r>
+              <w:rPr>
+                <w:rFonts w:ascii="Cambria Math" w:hAnsi="Cambria Math"/>
+                <w:lang w:val="es-ES"/>
+              </w:rPr>
+              <m:t>-1</m:t>
+            </m:r>
+          </m:sup>
+        </m:sSup>
+        <m:r>
+          <w:rPr>
+            <w:rFonts w:ascii="Cambria Math" w:hAnsi="Cambria Math"/>
+            <w:lang w:val="es-ES"/>
+          </w:rPr>
+          <m:t xml:space="preserve"> mod p.</m:t>
+        </m:r>
+      </m:oMath>
+    </w:p>
+    <w:p>
+      <w:pPr>
+        <w:ind w:firstLine="708"/>
+        <w:jc w:val="both"/>
+        <w:rPr>
+          <w:lang w:val="es-ES"/>
+        </w:rPr>
+      </w:pPr>
+      <w:r>
+        <w:rPr>
+          <w:lang w:val="es-ES"/>
+        </w:rPr>
+        <w:t xml:space="preserve">Para poder calcularlo hemos usado la formula </w:t>
+      </w:r>
+      <m:oMath>
+        <m:r>
+          <w:rPr>
+            <w:rFonts w:ascii="Cambria Math" w:hAnsi="Cambria Math"/>
+            <w:lang w:val="es-ES"/>
+          </w:rPr>
+          <m:t>x=</m:t>
+        </m:r>
+        <m:f>
+          <m:fPr>
+            <m:ctrlPr>
+              <w:rPr>
+                <w:rFonts w:ascii="Cambria Math" w:hAnsi="Cambria Math"/>
+                <w:i/>
+                <w:lang w:val="es-ES"/>
+              </w:rPr>
+            </m:ctrlPr>
+          </m:fPr>
+          <m:num>
+            <m:r>
+              <w:rPr>
+                <w:rFonts w:ascii="Cambria Math" w:hAnsi="Cambria Math"/>
+                <w:lang w:val="es-ES"/>
+              </w:rPr>
+              <m:t>-p·n+1</m:t>
+            </m:r>
+          </m:num>
+          <m:den>
+            <m:r>
+              <w:rPr>
+                <w:rFonts w:ascii="Cambria Math" w:hAnsi="Cambria Math"/>
+                <w:lang w:val="es-ES"/>
+              </w:rPr>
+              <m:t>a</m:t>
+            </m:r>
+          </m:den>
+        </m:f>
+      </m:oMath>
+      <w:r>
+        <w:rPr>
+          <w:lang w:val="es-ES"/>
+        </w:rPr>
+        <w:t xml:space="preserve">. De este modo, dando valores negativos a </w:t>
+      </w:r>
+      <m:oMath>
+        <m:r>
+          <w:rPr>
+            <w:rFonts w:ascii="Cambria Math" w:hAnsi="Cambria Math"/>
+            <w:lang w:val="es-ES"/>
+          </w:rPr>
+          <m:t>n</m:t>
+        </m:r>
+      </m:oMath>
+      <w:r>
+        <w:rPr>
+          <w:lang w:val="es-ES"/>
+        </w:rPr>
+        <w:t>, elegimos el primer resultado entero de la siguiente división.</w:t>
+      </w:r>
+    </w:p>
+    <w:p>
+      <w:pPr>
         <w:pStyle w:val="Estilo1"/>
         <w:rPr>
           <w:lang w:val="es-ES"/>
         </w:rPr>
       </w:pPr>
-      <w:bookmarkStart w:id="8" w:name="_Toc350939466"/>
+      <w:bookmarkStart w:id="8" w:name="_Toc351230201"/>
       <w:r>
         <w:rPr>
           <w:lang w:val="es-ES"/>
@@ -8138,7 +8272,7 @@
           <w:lang w:val="es-ES"/>
         </w:rPr>
       </w:pPr>
-      <w:bookmarkStart w:id="9" w:name="_Toc350939467"/>
+      <w:bookmarkStart w:id="9" w:name="_Toc351230202"/>
       <w:proofErr w:type="spellStart"/>
       <w:r>
         <w:rPr>
@@ -9570,14 +9704,6 @@
     </w:tbl>
     <w:p>
       <w:pPr>
-        <w:pStyle w:val="Estilo2"/>
-        <w:rPr>
-          <w:lang w:val="es-ES"/>
-        </w:rPr>
-      </w:pPr>
-    </w:p>
-    <w:p>
-      <w:pPr>
         <w:rPr>
           <w:rFonts w:asciiTheme="majorHAnsi" w:eastAsiaTheme="majorEastAsia" w:hAnsiTheme="majorHAnsi" w:cstheme="majorBidi"/>
           <w:b/>
@@ -9589,12 +9715,6 @@
           <w:lang w:val="es-ES"/>
         </w:rPr>
       </w:pPr>
-      <w:r>
-        <w:rPr>
-          <w:lang w:val="es-ES"/>
-        </w:rPr>
-        <w:br w:type="page"/>
-      </w:r>
     </w:p>
     <w:p>
       <w:pPr>
@@ -9603,7 +9723,7 @@
           <w:lang w:val="es-ES"/>
         </w:rPr>
       </w:pPr>
-      <w:bookmarkStart w:id="10" w:name="_Toc350939468"/>
+      <w:bookmarkStart w:id="10" w:name="_Toc351230203"/>
       <w:r>
         <w:rPr>
           <w:lang w:val="es-ES"/>
@@ -11328,7 +11448,7 @@
           <w:lang w:val="es-ES"/>
         </w:rPr>
       </w:pPr>
-      <w:bookmarkStart w:id="11" w:name="_Toc350939469"/>
+      <w:bookmarkStart w:id="11" w:name="_Toc351230204"/>
       <w:r>
         <w:rPr>
           <w:lang w:val="es-ES"/>
@@ -11342,13 +11462,13 @@
       <w:pPr>
         <w:pStyle w:val="Estilo2"/>
         <w:rPr>
-          <w:lang w:val="en-US"/>
-        </w:rPr>
-      </w:pPr>
-      <w:bookmarkStart w:id="12" w:name="_Toc350939470"/>
-      <w:r>
-        <w:rPr>
-          <w:lang w:val="en-US"/>
+          <w:lang w:val="es-ES"/>
+        </w:rPr>
+      </w:pPr>
+      <w:bookmarkStart w:id="12" w:name="_Toc351230205"/>
+      <w:r>
+        <w:rPr>
+          <w:lang w:val="es-ES"/>
         </w:rPr>
         <w:t>SSOO Windows</w:t>
       </w:r>
@@ -11399,13 +11519,13 @@
       <w:pPr>
         <w:pStyle w:val="Estilo2"/>
         <w:rPr>
-          <w:lang w:val="en-US"/>
-        </w:rPr>
-      </w:pPr>
-      <w:bookmarkStart w:id="13" w:name="_Toc350939471"/>
-      <w:r>
-        <w:rPr>
-          <w:lang w:val="en-US"/>
+          <w:lang w:val="es-ES"/>
+        </w:rPr>
+      </w:pPr>
+      <w:bookmarkStart w:id="13" w:name="_Toc351230206"/>
+      <w:r>
+        <w:rPr>
+          <w:lang w:val="es-ES"/>
         </w:rPr>
         <w:t>SSOO Linux o Mac</w:t>
       </w:r>
@@ -11642,7 +11762,7 @@
             <w:noProof/>
             <w:lang w:val="es-ES"/>
           </w:rPr>
-          <w:t>4</w:t>
+          <w:t>8</w:t>
         </w:r>
         <w:r>
           <w:fldChar w:fldCharType="end"/>
@@ -13359,6 +13479,119 @@
     </w:lvl>
   </w:abstractNum>
   <w:abstractNum w:abstractNumId="15">
+    <w:nsid w:val="53D42EDC"/>
+    <w:multiLevelType w:val="hybridMultilevel"/>
+    <w:tmpl w:val="D1C86598"/>
+    <w:lvl w:ilvl="0" w:tplc="0C0A0001">
+      <w:start w:val="1"/>
+      <w:numFmt w:val="bullet"/>
+      <w:lvlText w:val=""/>
+      <w:lvlJc w:val="left"/>
+      <w:pPr>
+        <w:ind w:left="720" w:hanging="360"/>
+      </w:pPr>
+      <w:rPr>
+        <w:rFonts w:ascii="Symbol" w:hAnsi="Symbol" w:hint="default"/>
+      </w:rPr>
+    </w:lvl>
+    <w:lvl w:ilvl="1" w:tplc="0C0A0003" w:tentative="1">
+      <w:start w:val="1"/>
+      <w:numFmt w:val="bullet"/>
+      <w:lvlText w:val="o"/>
+      <w:lvlJc w:val="left"/>
+      <w:pPr>
+        <w:ind w:left="1440" w:hanging="360"/>
+      </w:pPr>
+      <w:rPr>
+        <w:rFonts w:ascii="Courier New" w:hAnsi="Courier New" w:cs="Courier New" w:hint="default"/>
+      </w:rPr>
+    </w:lvl>
+    <w:lvl w:ilvl="2" w:tplc="0C0A0005" w:tentative="1">
+      <w:start w:val="1"/>
+      <w:numFmt w:val="bullet"/>
+      <w:lvlText w:val=""/>
+      <w:lvlJc w:val="left"/>
+      <w:pPr>
+        <w:ind w:left="2160" w:hanging="360"/>
+      </w:pPr>
+      <w:rPr>
+        <w:rFonts w:ascii="Wingdings" w:hAnsi="Wingdings" w:hint="default"/>
+      </w:rPr>
+    </w:lvl>
+    <w:lvl w:ilvl="3" w:tplc="0C0A0001" w:tentative="1">
+      <w:start w:val="1"/>
+      <w:numFmt w:val="bullet"/>
+      <w:lvlText w:val=""/>
+      <w:lvlJc w:val="left"/>
+      <w:pPr>
+        <w:ind w:left="2880" w:hanging="360"/>
+      </w:pPr>
+      <w:rPr>
+        <w:rFonts w:ascii="Symbol" w:hAnsi="Symbol" w:hint="default"/>
+      </w:rPr>
+    </w:lvl>
+    <w:lvl w:ilvl="4" w:tplc="0C0A0003" w:tentative="1">
+      <w:start w:val="1"/>
+      <w:numFmt w:val="bullet"/>
+      <w:lvlText w:val="o"/>
+      <w:lvlJc w:val="left"/>
+      <w:pPr>
+        <w:ind w:left="3600" w:hanging="360"/>
+      </w:pPr>
+      <w:rPr>
+        <w:rFonts w:ascii="Courier New" w:hAnsi="Courier New" w:cs="Courier New" w:hint="default"/>
+      </w:rPr>
+    </w:lvl>
+    <w:lvl w:ilvl="5" w:tplc="0C0A0005" w:tentative="1">
+      <w:start w:val="1"/>
+      <w:numFmt w:val="bullet"/>
+      <w:lvlText w:val=""/>
+      <w:lvlJc w:val="left"/>
+      <w:pPr>
+        <w:ind w:left="4320" w:hanging="360"/>
+      </w:pPr>
+      <w:rPr>
+        <w:rFonts w:ascii="Wingdings" w:hAnsi="Wingdings" w:hint="default"/>
+      </w:rPr>
+    </w:lvl>
+    <w:lvl w:ilvl="6" w:tplc="0C0A0001" w:tentative="1">
+      <w:start w:val="1"/>
+      <w:numFmt w:val="bullet"/>
+      <w:lvlText w:val=""/>
+      <w:lvlJc w:val="left"/>
+      <w:pPr>
+        <w:ind w:left="5040" w:hanging="360"/>
+      </w:pPr>
+      <w:rPr>
+        <w:rFonts w:ascii="Symbol" w:hAnsi="Symbol" w:hint="default"/>
+      </w:rPr>
+    </w:lvl>
+    <w:lvl w:ilvl="7" w:tplc="0C0A0003" w:tentative="1">
+      <w:start w:val="1"/>
+      <w:numFmt w:val="bullet"/>
+      <w:lvlText w:val="o"/>
+      <w:lvlJc w:val="left"/>
+      <w:pPr>
+        <w:ind w:left="5760" w:hanging="360"/>
+      </w:pPr>
+      <w:rPr>
+        <w:rFonts w:ascii="Courier New" w:hAnsi="Courier New" w:cs="Courier New" w:hint="default"/>
+      </w:rPr>
+    </w:lvl>
+    <w:lvl w:ilvl="8" w:tplc="0C0A0005" w:tentative="1">
+      <w:start w:val="1"/>
+      <w:numFmt w:val="bullet"/>
+      <w:lvlText w:val=""/>
+      <w:lvlJc w:val="left"/>
+      <w:pPr>
+        <w:ind w:left="6480" w:hanging="360"/>
+      </w:pPr>
+      <w:rPr>
+        <w:rFonts w:ascii="Wingdings" w:hAnsi="Wingdings" w:hint="default"/>
+      </w:rPr>
+    </w:lvl>
+  </w:abstractNum>
+  <w:abstractNum w:abstractNumId="16">
     <w:nsid w:val="54644C19"/>
     <w:multiLevelType w:val="hybridMultilevel"/>
     <w:tmpl w:val="378436EC"/>
@@ -13471,7 +13704,7 @@
       </w:rPr>
     </w:lvl>
   </w:abstractNum>
-  <w:abstractNum w:abstractNumId="16">
+  <w:abstractNum w:abstractNumId="17">
     <w:nsid w:val="55E62AB5"/>
     <w:multiLevelType w:val="hybridMultilevel"/>
     <w:tmpl w:val="36A25F7A"/>
@@ -13557,7 +13790,7 @@
       </w:pPr>
     </w:lvl>
   </w:abstractNum>
-  <w:abstractNum w:abstractNumId="17">
+  <w:abstractNum w:abstractNumId="18">
     <w:nsid w:val="5CA8647D"/>
     <w:multiLevelType w:val="hybridMultilevel"/>
     <w:tmpl w:val="A858CA4C"/>
@@ -13670,7 +13903,7 @@
       </w:rPr>
     </w:lvl>
   </w:abstractNum>
-  <w:abstractNum w:abstractNumId="18">
+  <w:abstractNum w:abstractNumId="19">
     <w:nsid w:val="5EA70151"/>
     <w:multiLevelType w:val="hybridMultilevel"/>
     <w:tmpl w:val="63227A9E"/>
@@ -13756,7 +13989,7 @@
       </w:pPr>
     </w:lvl>
   </w:abstractNum>
-  <w:abstractNum w:abstractNumId="19">
+  <w:abstractNum w:abstractNumId="20">
     <w:nsid w:val="64F60A71"/>
     <w:multiLevelType w:val="hybridMultilevel"/>
     <w:tmpl w:val="A740D6C8"/>
@@ -13869,7 +14102,7 @@
       </w:rPr>
     </w:lvl>
   </w:abstractNum>
-  <w:abstractNum w:abstractNumId="20">
+  <w:abstractNum w:abstractNumId="21">
     <w:nsid w:val="69F10BB4"/>
     <w:multiLevelType w:val="hybridMultilevel"/>
     <w:tmpl w:val="2E5E3BF0"/>
@@ -13955,7 +14188,7 @@
       </w:pPr>
     </w:lvl>
   </w:abstractNum>
-  <w:abstractNum w:abstractNumId="21">
+  <w:abstractNum w:abstractNumId="22">
     <w:nsid w:val="6F2F39F0"/>
     <w:multiLevelType w:val="hybridMultilevel"/>
     <w:tmpl w:val="CC5452A6"/>
@@ -14068,7 +14301,7 @@
       </w:rPr>
     </w:lvl>
   </w:abstractNum>
-  <w:abstractNum w:abstractNumId="22">
+  <w:abstractNum w:abstractNumId="23">
     <w:nsid w:val="73071871"/>
     <w:multiLevelType w:val="hybridMultilevel"/>
     <w:tmpl w:val="C542E95A"/>
@@ -14154,7 +14387,7 @@
       </w:pPr>
     </w:lvl>
   </w:abstractNum>
-  <w:abstractNum w:abstractNumId="23">
+  <w:abstractNum w:abstractNumId="24">
     <w:nsid w:val="7BE9799F"/>
     <w:multiLevelType w:val="hybridMultilevel"/>
     <w:tmpl w:val="3F6473E8"/>
@@ -14238,6 +14471,119 @@
       <w:pPr>
         <w:ind w:left="8181" w:hanging="180"/>
       </w:pPr>
+    </w:lvl>
+  </w:abstractNum>
+  <w:abstractNum w:abstractNumId="25">
+    <w:nsid w:val="7F1A5D7C"/>
+    <w:multiLevelType w:val="hybridMultilevel"/>
+    <w:tmpl w:val="5BF8D578"/>
+    <w:lvl w:ilvl="0" w:tplc="0C0A0001">
+      <w:start w:val="1"/>
+      <w:numFmt w:val="bullet"/>
+      <w:lvlText w:val=""/>
+      <w:lvlJc w:val="left"/>
+      <w:pPr>
+        <w:ind w:left="1428" w:hanging="360"/>
+      </w:pPr>
+      <w:rPr>
+        <w:rFonts w:ascii="Symbol" w:hAnsi="Symbol" w:hint="default"/>
+      </w:rPr>
+    </w:lvl>
+    <w:lvl w:ilvl="1" w:tplc="0C0A0003" w:tentative="1">
+      <w:start w:val="1"/>
+      <w:numFmt w:val="bullet"/>
+      <w:lvlText w:val="o"/>
+      <w:lvlJc w:val="left"/>
+      <w:pPr>
+        <w:ind w:left="2148" w:hanging="360"/>
+      </w:pPr>
+      <w:rPr>
+        <w:rFonts w:ascii="Courier New" w:hAnsi="Courier New" w:cs="Courier New" w:hint="default"/>
+      </w:rPr>
+    </w:lvl>
+    <w:lvl w:ilvl="2" w:tplc="0C0A0005" w:tentative="1">
+      <w:start w:val="1"/>
+      <w:numFmt w:val="bullet"/>
+      <w:lvlText w:val=""/>
+      <w:lvlJc w:val="left"/>
+      <w:pPr>
+        <w:ind w:left="2868" w:hanging="360"/>
+      </w:pPr>
+      <w:rPr>
+        <w:rFonts w:ascii="Wingdings" w:hAnsi="Wingdings" w:hint="default"/>
+      </w:rPr>
+    </w:lvl>
+    <w:lvl w:ilvl="3" w:tplc="0C0A0001" w:tentative="1">
+      <w:start w:val="1"/>
+      <w:numFmt w:val="bullet"/>
+      <w:lvlText w:val=""/>
+      <w:lvlJc w:val="left"/>
+      <w:pPr>
+        <w:ind w:left="3588" w:hanging="360"/>
+      </w:pPr>
+      <w:rPr>
+        <w:rFonts w:ascii="Symbol" w:hAnsi="Symbol" w:hint="default"/>
+      </w:rPr>
+    </w:lvl>
+    <w:lvl w:ilvl="4" w:tplc="0C0A0003" w:tentative="1">
+      <w:start w:val="1"/>
+      <w:numFmt w:val="bullet"/>
+      <w:lvlText w:val="o"/>
+      <w:lvlJc w:val="left"/>
+      <w:pPr>
+        <w:ind w:left="4308" w:hanging="360"/>
+      </w:pPr>
+      <w:rPr>
+        <w:rFonts w:ascii="Courier New" w:hAnsi="Courier New" w:cs="Courier New" w:hint="default"/>
+      </w:rPr>
+    </w:lvl>
+    <w:lvl w:ilvl="5" w:tplc="0C0A0005" w:tentative="1">
+      <w:start w:val="1"/>
+      <w:numFmt w:val="bullet"/>
+      <w:lvlText w:val=""/>
+      <w:lvlJc w:val="left"/>
+      <w:pPr>
+        <w:ind w:left="5028" w:hanging="360"/>
+      </w:pPr>
+      <w:rPr>
+        <w:rFonts w:ascii="Wingdings" w:hAnsi="Wingdings" w:hint="default"/>
+      </w:rPr>
+    </w:lvl>
+    <w:lvl w:ilvl="6" w:tplc="0C0A0001" w:tentative="1">
+      <w:start w:val="1"/>
+      <w:numFmt w:val="bullet"/>
+      <w:lvlText w:val=""/>
+      <w:lvlJc w:val="left"/>
+      <w:pPr>
+        <w:ind w:left="5748" w:hanging="360"/>
+      </w:pPr>
+      <w:rPr>
+        <w:rFonts w:ascii="Symbol" w:hAnsi="Symbol" w:hint="default"/>
+      </w:rPr>
+    </w:lvl>
+    <w:lvl w:ilvl="7" w:tplc="0C0A0003" w:tentative="1">
+      <w:start w:val="1"/>
+      <w:numFmt w:val="bullet"/>
+      <w:lvlText w:val="o"/>
+      <w:lvlJc w:val="left"/>
+      <w:pPr>
+        <w:ind w:left="6468" w:hanging="360"/>
+      </w:pPr>
+      <w:rPr>
+        <w:rFonts w:ascii="Courier New" w:hAnsi="Courier New" w:cs="Courier New" w:hint="default"/>
+      </w:rPr>
+    </w:lvl>
+    <w:lvl w:ilvl="8" w:tplc="0C0A0005" w:tentative="1">
+      <w:start w:val="1"/>
+      <w:numFmt w:val="bullet"/>
+      <w:lvlText w:val=""/>
+      <w:lvlJc w:val="left"/>
+      <w:pPr>
+        <w:ind w:left="7188" w:hanging="360"/>
+      </w:pPr>
+      <w:rPr>
+        <w:rFonts w:ascii="Wingdings" w:hAnsi="Wingdings" w:hint="default"/>
+      </w:rPr>
     </w:lvl>
   </w:abstractNum>
   <w:num w:numId="1">
@@ -14259,7 +14605,7 @@
     <w:abstractNumId w:val="9"/>
   </w:num>
   <w:num w:numId="7">
-    <w:abstractNumId w:val="21"/>
+    <w:abstractNumId w:val="22"/>
   </w:num>
   <w:num w:numId="8">
     <w:abstractNumId w:val="12"/>
@@ -14274,7 +14620,7 @@
     <w:abstractNumId w:val="13"/>
   </w:num>
   <w:num w:numId="12">
-    <w:abstractNumId w:val="19"/>
+    <w:abstractNumId w:val="20"/>
   </w:num>
   <w:num w:numId="13">
     <w:abstractNumId w:val="6"/>
@@ -14286,13 +14632,13 @@
     <w:abstractNumId w:val="14"/>
   </w:num>
   <w:num w:numId="16">
-    <w:abstractNumId w:val="15"/>
+    <w:abstractNumId w:val="16"/>
   </w:num>
   <w:num w:numId="17">
-    <w:abstractNumId w:val="17"/>
+    <w:abstractNumId w:val="18"/>
   </w:num>
   <w:num w:numId="18">
-    <w:abstractNumId w:val="22"/>
+    <w:abstractNumId w:val="23"/>
   </w:num>
   <w:num w:numId="19">
     <w:abstractNumId w:val="3"/>
@@ -14301,16 +14647,22 @@
     <w:abstractNumId w:val="4"/>
   </w:num>
   <w:num w:numId="21">
-    <w:abstractNumId w:val="23"/>
+    <w:abstractNumId w:val="24"/>
   </w:num>
   <w:num w:numId="22">
-    <w:abstractNumId w:val="20"/>
+    <w:abstractNumId w:val="21"/>
   </w:num>
   <w:num w:numId="23">
-    <w:abstractNumId w:val="18"/>
+    <w:abstractNumId w:val="19"/>
   </w:num>
   <w:num w:numId="24">
-    <w:abstractNumId w:val="16"/>
+    <w:abstractNumId w:val="17"/>
+  </w:num>
+  <w:num w:numId="25">
+    <w:abstractNumId w:val="15"/>
+  </w:num>
+  <w:num w:numId="26">
+    <w:abstractNumId w:val="25"/>
   </w:num>
 </w:numbering>
 </file>
@@ -16964,11 +17316,11 @@
         </c:dLbls>
         <c:marker val="1"/>
         <c:smooth val="0"/>
-        <c:axId val="76448768"/>
-        <c:axId val="146227200"/>
+        <c:axId val="178968064"/>
+        <c:axId val="178124416"/>
       </c:lineChart>
       <c:catAx>
-        <c:axId val="76448768"/>
+        <c:axId val="178968064"/>
         <c:scaling>
           <c:orientation val="minMax"/>
         </c:scaling>
@@ -16978,7 +17330,7 @@
         <c:majorTickMark val="out"/>
         <c:minorTickMark val="none"/>
         <c:tickLblPos val="nextTo"/>
-        <c:crossAx val="146227200"/>
+        <c:crossAx val="178124416"/>
         <c:crosses val="autoZero"/>
         <c:auto val="1"/>
         <c:lblAlgn val="ctr"/>
@@ -16986,7 +17338,7 @@
         <c:noMultiLvlLbl val="0"/>
       </c:catAx>
       <c:valAx>
-        <c:axId val="146227200"/>
+        <c:axId val="178124416"/>
         <c:scaling>
           <c:orientation val="minMax"/>
           <c:max val="400"/>
@@ -16999,7 +17351,7 @@
         <c:majorTickMark val="out"/>
         <c:minorTickMark val="none"/>
         <c:tickLblPos val="nextTo"/>
-        <c:crossAx val="76448768"/>
+        <c:crossAx val="178968064"/>
         <c:crosses val="autoZero"/>
         <c:crossBetween val="between"/>
       </c:valAx>
@@ -17308,7 +17660,7 @@
 </file>
 
 <file path=customXml/itemProps1.xml><?xml version="1.0" encoding="utf-8"?>
-<ds:datastoreItem xmlns:ds="http://schemas.openxmlformats.org/officeDocument/2006/customXml" ds:itemID="{E32978F8-E8D5-45B1-82E8-E4C302503B8B}">
+<ds:datastoreItem xmlns:ds="http://schemas.openxmlformats.org/officeDocument/2006/customXml" ds:itemID="{46DEF773-CE9E-4756-8B9A-999E64623C52}">
   <ds:schemaRefs>
     <ds:schemaRef ds:uri="http://schemas.openxmlformats.org/officeDocument/2006/bibliography"/>
   </ds:schemaRefs>

</xml_diff>